<commit_message>
cambios en control 3
</commit_message>
<xml_diff>
--- a/Control 3/Control_Regresión.docx
+++ b/Control 3/Control_Regresión.docx
@@ -1,6 +1,6 @@
 
 <file path=word/document.xml><?xml version="1.0" encoding="utf-8"?>
-<w:document xmlns:wpc="http://schemas.microsoft.com/office/word/2010/wordprocessingCanvas" xmlns:cx="http://schemas.microsoft.com/office/drawing/2014/chartex" xmlns:cx1="http://schemas.microsoft.com/office/drawing/2015/9/8/chartex" xmlns:mc="http://schemas.openxmlformats.org/markup-compatibility/2006" xmlns:o="urn:schemas-microsoft-com:office:office" xmlns:r="http://schemas.openxmlformats.org/officeDocument/2006/relationships" xmlns:m="http://schemas.openxmlformats.org/officeDocument/2006/math" xmlns:v="urn:schemas-microsoft-com:vml" xmlns:wp14="http://schemas.microsoft.com/office/word/2010/wordprocessingDrawing" xmlns:wp="http://schemas.openxmlformats.org/drawingml/2006/wordprocessingDrawing" xmlns:w10="urn:schemas-microsoft-com:office:word" xmlns:w="http://schemas.openxmlformats.org/wordprocessingml/2006/main" xmlns:w14="http://schemas.microsoft.com/office/word/2010/wordml" xmlns:w15="http://schemas.microsoft.com/office/word/2012/wordml" xmlns:w16se="http://schemas.microsoft.com/office/word/2015/wordml/symex" xmlns:wpg="http://schemas.microsoft.com/office/word/2010/wordprocessingGroup" xmlns:wpi="http://schemas.microsoft.com/office/word/2010/wordprocessingInk" xmlns:wne="http://schemas.microsoft.com/office/word/2006/wordml" xmlns:wps="http://schemas.microsoft.com/office/word/2010/wordprocessingShape" mc:Ignorable="w14 w15 w16se wp14">
+<w:document xmlns:wpc="http://schemas.microsoft.com/office/word/2010/wordprocessingCanvas" xmlns:cx="http://schemas.microsoft.com/office/drawing/2014/chartex" xmlns:cx1="http://schemas.microsoft.com/office/drawing/2015/9/8/chartex" xmlns:cx2="http://schemas.microsoft.com/office/drawing/2015/10/21/chartex" xmlns:cx3="http://schemas.microsoft.com/office/drawing/2016/5/9/chartex" xmlns:cx4="http://schemas.microsoft.com/office/drawing/2016/5/10/chartex" xmlns:cx5="http://schemas.microsoft.com/office/drawing/2016/5/11/chartex" xmlns:cx6="http://schemas.microsoft.com/office/drawing/2016/5/12/chartex" xmlns:cx7="http://schemas.microsoft.com/office/drawing/2016/5/13/chartex" xmlns:cx8="http://schemas.microsoft.com/office/drawing/2016/5/14/chartex" xmlns:mc="http://schemas.openxmlformats.org/markup-compatibility/2006" xmlns:aink="http://schemas.microsoft.com/office/drawing/2016/ink" xmlns:am3d="http://schemas.microsoft.com/office/drawing/2017/model3d" xmlns:o="urn:schemas-microsoft-com:office:office" xmlns:r="http://schemas.openxmlformats.org/officeDocument/2006/relationships" xmlns:m="http://schemas.openxmlformats.org/officeDocument/2006/math" xmlns:v="urn:schemas-microsoft-com:vml" xmlns:wp14="http://schemas.microsoft.com/office/word/2010/wordprocessingDrawing" xmlns:wp="http://schemas.openxmlformats.org/drawingml/2006/wordprocessingDrawing" xmlns:w10="urn:schemas-microsoft-com:office:word" xmlns:w="http://schemas.openxmlformats.org/wordprocessingml/2006/main" xmlns:w14="http://schemas.microsoft.com/office/word/2010/wordml" xmlns:w15="http://schemas.microsoft.com/office/word/2012/wordml" xmlns:w16cex="http://schemas.microsoft.com/office/word/2018/wordml/cex" xmlns:w16cid="http://schemas.microsoft.com/office/word/2016/wordml/cid" xmlns:w16="http://schemas.microsoft.com/office/word/2018/wordml" xmlns:w16sdtdh="http://schemas.microsoft.com/office/word/2020/wordml/sdtdatahash" xmlns:w16se="http://schemas.microsoft.com/office/word/2015/wordml/symex" xmlns:wpg="http://schemas.microsoft.com/office/word/2010/wordprocessingGroup" xmlns:wpi="http://schemas.microsoft.com/office/word/2010/wordprocessingInk" xmlns:wne="http://schemas.microsoft.com/office/word/2006/wordml" xmlns:wps="http://schemas.microsoft.com/office/word/2010/wordprocessingShape" mc:Ignorable="w14 w15 w16se w16cid w16 w16cex w16sdtdh wp14">
   <w:body>
     <w:p>
       <w:pPr>
@@ -797,7 +797,6 @@
           <w:color w:val="000000"/>
           <w:kern w:val="2"/>
           <w:sz w:val="24"/>
-          <w:highlight w:val="green"/>
           <w:lang w:eastAsia="es-CL"/>
           <w14:ligatures w14:val="standardContextual"/>
         </w:rPr>
@@ -813,7 +812,6 @@
                 <w:i/>
                 <w:color w:val="000000"/>
                 <w:kern w:val="2"/>
-                <w:highlight w:val="green"/>
                 <w:lang w:eastAsia="es-CL"/>
                 <w14:ligatures w14:val="standardContextual"/>
               </w:rPr>
@@ -825,7 +823,6 @@
                 <w:rFonts w:ascii="Cambria Math" w:eastAsia="Times New Roman" w:hAnsi="Cambria Math" w:cs="Times New Roman"/>
                 <w:color w:val="000000"/>
                 <w:kern w:val="2"/>
-                <w:highlight w:val="green"/>
                 <w:lang w:eastAsia="es-CL"/>
                 <w14:ligatures w14:val="standardContextual"/>
               </w:rPr>
@@ -839,7 +836,6 @@
             <w:color w:val="000000"/>
             <w:kern w:val="2"/>
             <w:sz w:val="24"/>
-            <w:highlight w:val="green"/>
             <w:lang w:eastAsia="es-CL"/>
             <w14:ligatures w14:val="standardContextual"/>
           </w:rPr>
@@ -852,7 +848,6 @@
           <w:color w:val="000000"/>
           <w:kern w:val="2"/>
           <w:sz w:val="24"/>
-          <w:highlight w:val="green"/>
           <w:lang w:eastAsia="es-CL"/>
           <w14:ligatures w14:val="standardContextual"/>
         </w:rPr>
@@ -864,7 +859,6 @@
           <w:color w:val="000000"/>
           <w:kern w:val="2"/>
           <w:sz w:val="24"/>
-          <w:highlight w:val="green"/>
           <w:u w:val="single"/>
           <w:lang w:eastAsia="es-CL"/>
           <w14:ligatures w14:val="standardContextual"/>
@@ -877,7 +871,6 @@
           <w:color w:val="000000"/>
           <w:kern w:val="2"/>
           <w:sz w:val="24"/>
-          <w:highlight w:val="green"/>
           <w:u w:val="single"/>
           <w:lang w:eastAsia="es-CL"/>
           <w14:ligatures w14:val="standardContextual"/>
@@ -885,8 +878,6 @@
         <w:t>.</w:t>
       </w:r>
     </w:p>
-    <w:bookmarkStart w:id="0" w:name="_GoBack"/>
-    <w:bookmarkEnd w:id="0"/>
     <w:p>
       <w:pPr>
         <w:pStyle w:val="Prrafodelista"/>
@@ -901,7 +892,6 @@
           <w:color w:val="000000"/>
           <w:kern w:val="2"/>
           <w:sz w:val="24"/>
-          <w:highlight w:val="green"/>
           <w:lang w:eastAsia="es-CL"/>
           <w14:ligatures w14:val="standardContextual"/>
         </w:rPr>
@@ -917,7 +907,6 @@
                 <w:i/>
                 <w:color w:val="000000"/>
                 <w:kern w:val="2"/>
-                <w:highlight w:val="green"/>
                 <w:lang w:eastAsia="es-CL"/>
                 <w14:ligatures w14:val="standardContextual"/>
               </w:rPr>
@@ -929,7 +918,6 @@
                 <w:rFonts w:ascii="Cambria Math" w:eastAsia="Times New Roman" w:hAnsi="Cambria Math" w:cs="Times New Roman"/>
                 <w:color w:val="000000"/>
                 <w:kern w:val="2"/>
-                <w:highlight w:val="green"/>
                 <w:lang w:eastAsia="es-CL"/>
                 <w14:ligatures w14:val="standardContextual"/>
               </w:rPr>
@@ -942,7 +930,6 @@
             <w:rFonts w:ascii="Cambria Math" w:eastAsia="Times New Roman" w:hAnsi="Cambria Math" w:cs="Times New Roman"/>
             <w:color w:val="000000"/>
             <w:kern w:val="2"/>
-            <w:highlight w:val="green"/>
             <w:lang w:eastAsia="es-CL"/>
             <w14:ligatures w14:val="standardContextual"/>
           </w:rPr>
@@ -955,7 +942,6 @@
           <w:color w:val="000000"/>
           <w:kern w:val="2"/>
           <w:sz w:val="24"/>
-          <w:highlight w:val="green"/>
           <w:lang w:eastAsia="es-CL"/>
           <w14:ligatures w14:val="standardContextual"/>
         </w:rPr>
@@ -967,7 +953,6 @@
           <w:color w:val="000000"/>
           <w:kern w:val="2"/>
           <w:sz w:val="24"/>
-          <w:highlight w:val="green"/>
           <w:u w:val="single"/>
           <w:lang w:eastAsia="es-CL"/>
           <w14:ligatures w14:val="standardContextual"/>
@@ -980,7 +965,6 @@
           <w:color w:val="000000"/>
           <w:kern w:val="2"/>
           <w:sz w:val="24"/>
-          <w:highlight w:val="green"/>
           <w:u w:val="single"/>
           <w:lang w:eastAsia="es-CL"/>
           <w14:ligatures w14:val="standardContextual"/>
@@ -1696,7 +1680,7 @@
 </file>
 
 <file path=word/numbering.xml><?xml version="1.0" encoding="utf-8"?>
-<w:numbering xmlns:wpc="http://schemas.microsoft.com/office/word/2010/wordprocessingCanvas" xmlns:cx="http://schemas.microsoft.com/office/drawing/2014/chartex" xmlns:cx1="http://schemas.microsoft.com/office/drawing/2015/9/8/chartex" xmlns:mc="http://schemas.openxmlformats.org/markup-compatibility/2006" xmlns:o="urn:schemas-microsoft-com:office:office" xmlns:r="http://schemas.openxmlformats.org/officeDocument/2006/relationships" xmlns:m="http://schemas.openxmlformats.org/officeDocument/2006/math" xmlns:v="urn:schemas-microsoft-com:vml" xmlns:wp14="http://schemas.microsoft.com/office/word/2010/wordprocessingDrawing" xmlns:wp="http://schemas.openxmlformats.org/drawingml/2006/wordprocessingDrawing" xmlns:w10="urn:schemas-microsoft-com:office:word" xmlns:w="http://schemas.openxmlformats.org/wordprocessingml/2006/main" xmlns:w14="http://schemas.microsoft.com/office/word/2010/wordml" xmlns:w15="http://schemas.microsoft.com/office/word/2012/wordml" xmlns:w16se="http://schemas.microsoft.com/office/word/2015/wordml/symex" xmlns:wpg="http://schemas.microsoft.com/office/word/2010/wordprocessingGroup" xmlns:wpi="http://schemas.microsoft.com/office/word/2010/wordprocessingInk" xmlns:wne="http://schemas.microsoft.com/office/word/2006/wordml" xmlns:wps="http://schemas.microsoft.com/office/word/2010/wordprocessingShape" mc:Ignorable="w14 w15 w16se wp14">
+<w:numbering xmlns:wpc="http://schemas.microsoft.com/office/word/2010/wordprocessingCanvas" xmlns:cx="http://schemas.microsoft.com/office/drawing/2014/chartex" xmlns:cx1="http://schemas.microsoft.com/office/drawing/2015/9/8/chartex" xmlns:cx2="http://schemas.microsoft.com/office/drawing/2015/10/21/chartex" xmlns:cx3="http://schemas.microsoft.com/office/drawing/2016/5/9/chartex" xmlns:cx4="http://schemas.microsoft.com/office/drawing/2016/5/10/chartex" xmlns:cx5="http://schemas.microsoft.com/office/drawing/2016/5/11/chartex" xmlns:cx6="http://schemas.microsoft.com/office/drawing/2016/5/12/chartex" xmlns:cx7="http://schemas.microsoft.com/office/drawing/2016/5/13/chartex" xmlns:cx8="http://schemas.microsoft.com/office/drawing/2016/5/14/chartex" xmlns:mc="http://schemas.openxmlformats.org/markup-compatibility/2006" xmlns:aink="http://schemas.microsoft.com/office/drawing/2016/ink" xmlns:am3d="http://schemas.microsoft.com/office/drawing/2017/model3d" xmlns:o="urn:schemas-microsoft-com:office:office" xmlns:r="http://schemas.openxmlformats.org/officeDocument/2006/relationships" xmlns:m="http://schemas.openxmlformats.org/officeDocument/2006/math" xmlns:v="urn:schemas-microsoft-com:vml" xmlns:wp14="http://schemas.microsoft.com/office/word/2010/wordprocessingDrawing" xmlns:wp="http://schemas.openxmlformats.org/drawingml/2006/wordprocessingDrawing" xmlns:w10="urn:schemas-microsoft-com:office:word" xmlns:w="http://schemas.openxmlformats.org/wordprocessingml/2006/main" xmlns:w14="http://schemas.microsoft.com/office/word/2010/wordml" xmlns:w15="http://schemas.microsoft.com/office/word/2012/wordml" xmlns:w16cex="http://schemas.microsoft.com/office/word/2018/wordml/cex" xmlns:w16cid="http://schemas.microsoft.com/office/word/2016/wordml/cid" xmlns:w16="http://schemas.microsoft.com/office/word/2018/wordml" xmlns:w16sdtdh="http://schemas.microsoft.com/office/word/2020/wordml/sdtdatahash" xmlns:w16se="http://schemas.microsoft.com/office/word/2015/wordml/symex" xmlns:wpg="http://schemas.microsoft.com/office/word/2010/wordprocessingGroup" xmlns:wpi="http://schemas.microsoft.com/office/word/2010/wordprocessingInk" xmlns:wne="http://schemas.microsoft.com/office/word/2006/wordml" xmlns:wps="http://schemas.microsoft.com/office/word/2010/wordprocessingShape" mc:Ignorable="w14 w15 w16se w16cid w16 w16cex w16sdtdh wp14">
   <w:abstractNum w:abstractNumId="0" w15:restartNumberingAfterBreak="0">
     <w:nsid w:val="02326F4E"/>
     <w:multiLevelType w:val="hybridMultilevel"/>
@@ -2773,7 +2757,7 @@
 </file>
 
 <file path=word/styles.xml><?xml version="1.0" encoding="utf-8"?>
-<w:styles xmlns:mc="http://schemas.openxmlformats.org/markup-compatibility/2006" xmlns:r="http://schemas.openxmlformats.org/officeDocument/2006/relationships" xmlns:w="http://schemas.openxmlformats.org/wordprocessingml/2006/main" xmlns:w14="http://schemas.microsoft.com/office/word/2010/wordml" xmlns:w15="http://schemas.microsoft.com/office/word/2012/wordml" xmlns:w16se="http://schemas.microsoft.com/office/word/2015/wordml/symex" mc:Ignorable="w14 w15 w16se">
+<w:styles xmlns:mc="http://schemas.openxmlformats.org/markup-compatibility/2006" xmlns:r="http://schemas.openxmlformats.org/officeDocument/2006/relationships" xmlns:w="http://schemas.openxmlformats.org/wordprocessingml/2006/main" xmlns:w14="http://schemas.microsoft.com/office/word/2010/wordml" xmlns:w15="http://schemas.microsoft.com/office/word/2012/wordml" xmlns:w16cex="http://schemas.microsoft.com/office/word/2018/wordml/cex" xmlns:w16cid="http://schemas.microsoft.com/office/word/2016/wordml/cid" xmlns:w16="http://schemas.microsoft.com/office/word/2018/wordml" xmlns:w16sdtdh="http://schemas.microsoft.com/office/word/2020/wordml/sdtdatahash" xmlns:w16se="http://schemas.microsoft.com/office/word/2015/wordml/symex" mc:Ignorable="w14 w15 w16se w16cid w16 w16cex w16sdtdh">
   <w:docDefaults>
     <w:rPrDefault>
       <w:rPr>
@@ -2791,7 +2775,7 @@
       </w:pPr>
     </w:pPrDefault>
   </w:docDefaults>
-  <w:latentStyles w:defLockedState="0" w:defUIPriority="99" w:defSemiHidden="0" w:defUnhideWhenUsed="0" w:defQFormat="0" w:count="371">
+  <w:latentStyles w:defLockedState="0" w:defUIPriority="99" w:defSemiHidden="0" w:defUnhideWhenUsed="0" w:defQFormat="0" w:count="376">
     <w:lsdException w:name="Normal" w:uiPriority="0" w:qFormat="1"/>
     <w:lsdException w:name="heading 1" w:uiPriority="9" w:qFormat="1"/>
     <w:lsdException w:name="heading 2" w:semiHidden="1" w:uiPriority="9" w:unhideWhenUsed="1" w:qFormat="1"/>
@@ -3163,6 +3147,11 @@
     <w:lsdException w:name="List Table 5 Dark Accent 6" w:uiPriority="50"/>
     <w:lsdException w:name="List Table 6 Colorful Accent 6" w:uiPriority="51"/>
     <w:lsdException w:name="List Table 7 Colorful Accent 6" w:uiPriority="52"/>
+    <w:lsdException w:name="Mention" w:semiHidden="1" w:unhideWhenUsed="1"/>
+    <w:lsdException w:name="Smart Hyperlink" w:semiHidden="1" w:unhideWhenUsed="1"/>
+    <w:lsdException w:name="Hashtag" w:semiHidden="1" w:unhideWhenUsed="1"/>
+    <w:lsdException w:name="Unresolved Mention" w:semiHidden="1" w:unhideWhenUsed="1"/>
+    <w:lsdException w:name="Smart Link" w:semiHidden="1" w:unhideWhenUsed="1"/>
   </w:latentStyles>
   <w:style w:type="paragraph" w:default="1" w:styleId="Normal">
     <w:name w:val="Normal"/>

</xml_diff>